<commit_message>
adding the pdf too header ch3
</commit_message>
<xml_diff>
--- a/Documentaion/2nd Semster/Project Documentation 2nd Semester version.docx
+++ b/Documentaion/2nd Semster/Project Documentation 2nd Semester version.docx
@@ -224,7 +224,6 @@
                 <w:rtl/>
               </w:rPr>
             </w:pPr>
-            <w:proofErr w:type="spellStart"/>
             <w:r>
               <w:rPr>
                 <w:rFonts w:asciiTheme="majorBidi" w:hAnsiTheme="majorBidi" w:cstheme="majorBidi"/>
@@ -233,18 +232,7 @@
                 <w:sz w:val="28"/>
                 <w:szCs w:val="28"/>
               </w:rPr>
-              <w:t>Benha</w:t>
-            </w:r>
-            <w:proofErr w:type="spellEnd"/>
-            <w:r>
-              <w:rPr>
-                <w:rFonts w:asciiTheme="majorBidi" w:hAnsiTheme="majorBidi" w:cstheme="majorBidi"/>
-                <w:b/>
-                <w:bCs/>
-                <w:sz w:val="28"/>
-                <w:szCs w:val="28"/>
-              </w:rPr>
-              <w:t xml:space="preserve"> University</w:t>
+              <w:t>Benha University</w:t>
             </w:r>
           </w:p>
         </w:tc>
@@ -592,20 +580,8 @@
           <w:szCs w:val="28"/>
           <w:lang w:eastAsia="zh-CN"/>
         </w:rPr>
-        <w:t xml:space="preserve">Sara Reda </w:t>
-      </w:r>
-      <w:proofErr w:type="spellStart"/>
-      <w:r>
-        <w:rPr>
-          <w:rFonts w:asciiTheme="majorBidi" w:eastAsia="TwCenMT-Bold" w:hAnsiTheme="majorBidi" w:cstheme="majorBidi"/>
-          <w:color w:val="000000"/>
-          <w:sz w:val="28"/>
-          <w:szCs w:val="28"/>
-          <w:lang w:eastAsia="zh-CN"/>
-        </w:rPr>
-        <w:t>Moatamed</w:t>
-      </w:r>
-      <w:proofErr w:type="spellEnd"/>
+        <w:t>Sara Reda Moatamed</w:t>
+      </w:r>
     </w:p>
     <w:p>
       <w:pPr>
@@ -676,20 +652,8 @@
           <w:szCs w:val="28"/>
           <w:lang w:eastAsia="zh-CN"/>
         </w:rPr>
-        <w:t>Abdallah Mohammed Abdel-</w:t>
-      </w:r>
-      <w:proofErr w:type="spellStart"/>
-      <w:r>
-        <w:rPr>
-          <w:rFonts w:asciiTheme="majorBidi" w:eastAsia="TwCenMT-Bold" w:hAnsiTheme="majorBidi" w:cstheme="majorBidi"/>
-          <w:color w:val="000000"/>
-          <w:sz w:val="28"/>
-          <w:szCs w:val="28"/>
-          <w:lang w:eastAsia="zh-CN"/>
-        </w:rPr>
-        <w:t>monnem</w:t>
-      </w:r>
-      <w:proofErr w:type="spellEnd"/>
+        <w:t>Abdallah Mohammed Abdel-monnem</w:t>
+      </w:r>
     </w:p>
     <w:p>
       <w:pPr>
@@ -736,20 +700,8 @@
           <w:szCs w:val="28"/>
           <w:lang w:eastAsia="zh-CN"/>
         </w:rPr>
-        <w:t>Mohammed Abdallah Abdel-</w:t>
-      </w:r>
-      <w:proofErr w:type="spellStart"/>
-      <w:r>
-        <w:rPr>
-          <w:rFonts w:asciiTheme="majorBidi" w:eastAsia="TwCenMT-Bold" w:hAnsiTheme="majorBidi" w:cstheme="majorBidi"/>
-          <w:color w:val="000000"/>
-          <w:sz w:val="28"/>
-          <w:szCs w:val="28"/>
-          <w:lang w:eastAsia="zh-CN"/>
-        </w:rPr>
-        <w:t>salam</w:t>
-      </w:r>
-      <w:proofErr w:type="spellEnd"/>
+        <w:t>Mohammed Abdallah Abdel-salam</w:t>
+      </w:r>
     </w:p>
     <w:p>
       <w:pPr>
@@ -5166,6 +5118,33 @@
           <w:lang w:val="en-US" w:eastAsia="en-GB"/>
         </w:rPr>
       </w:pPr>
+    </w:p>
+    <w:p>
+      <w:pPr>
+        <w:pStyle w:val="Heading3"/>
+        <w:rPr>
+          <w:lang w:val="en-US" w:eastAsia="en-GB"/>
+        </w:rPr>
+      </w:pPr>
+      <w:r>
+        <w:rPr>
+          <w:lang w:val="en-US" w:eastAsia="en-GB"/>
+        </w:rPr>
+        <w:t>3.1 System Architecture</w:t>
+      </w:r>
+    </w:p>
+    <w:p>
+      <w:pPr>
+        <w:rPr>
+          <w:lang w:val="en-US" w:eastAsia="en-GB"/>
+        </w:rPr>
+      </w:pPr>
+      <w:r>
+        <w:rPr>
+          <w:lang w:val="en-US" w:eastAsia="en-GB"/>
+        </w:rPr>
+        <w:br/>
+      </w:r>
     </w:p>
     <w:sectPr>
       <w:pgSz w:w="11906" w:h="16838"/>
@@ -5551,7 +5530,7 @@
         <w:noProof/>
         <w:lang w:val="en-US"/>
       </w:rPr>
-      <w:t>2. Literature Review</w:t>
+      <w:t>3. System Design and Analysis</w:t>
     </w:r>
     <w:r>
       <w:rPr>

</xml_diff>

<commit_message>
final add to ch2
</commit_message>
<xml_diff>
--- a/Documentaion/2nd Semster/Project Documentation 2nd Semester version.docx
+++ b/Documentaion/2nd Semster/Project Documentation 2nd Semester version.docx
@@ -224,6 +224,7 @@
                 <w:rtl/>
               </w:rPr>
             </w:pPr>
+            <w:proofErr w:type="spellStart"/>
             <w:r>
               <w:rPr>
                 <w:rFonts w:asciiTheme="majorBidi" w:hAnsiTheme="majorBidi" w:cstheme="majorBidi"/>
@@ -232,7 +233,18 @@
                 <w:sz w:val="28"/>
                 <w:szCs w:val="28"/>
               </w:rPr>
-              <w:t>Benha University</w:t>
+              <w:t>Benha</w:t>
+            </w:r>
+            <w:proofErr w:type="spellEnd"/>
+            <w:r>
+              <w:rPr>
+                <w:rFonts w:asciiTheme="majorBidi" w:hAnsiTheme="majorBidi" w:cstheme="majorBidi"/>
+                <w:b/>
+                <w:bCs/>
+                <w:sz w:val="28"/>
+                <w:szCs w:val="28"/>
+              </w:rPr>
+              <w:t xml:space="preserve"> University</w:t>
             </w:r>
           </w:p>
         </w:tc>
@@ -580,8 +592,20 @@
           <w:szCs w:val="28"/>
           <w:lang w:eastAsia="zh-CN"/>
         </w:rPr>
-        <w:t>Sara Reda Moatamed</w:t>
-      </w:r>
+        <w:t xml:space="preserve">Sara Reda </w:t>
+      </w:r>
+      <w:proofErr w:type="spellStart"/>
+      <w:r>
+        <w:rPr>
+          <w:rFonts w:asciiTheme="majorBidi" w:eastAsia="TwCenMT-Bold" w:hAnsiTheme="majorBidi" w:cstheme="majorBidi"/>
+          <w:color w:val="000000"/>
+          <w:sz w:val="28"/>
+          <w:szCs w:val="28"/>
+          <w:lang w:eastAsia="zh-CN"/>
+        </w:rPr>
+        <w:t>Moatamed</w:t>
+      </w:r>
+      <w:proofErr w:type="spellEnd"/>
     </w:p>
     <w:p>
       <w:pPr>
@@ -652,8 +676,20 @@
           <w:szCs w:val="28"/>
           <w:lang w:eastAsia="zh-CN"/>
         </w:rPr>
-        <w:t>Abdallah Mohammed Abdel-monnem</w:t>
-      </w:r>
+        <w:t>Abdallah Mohammed Abdel-</w:t>
+      </w:r>
+      <w:proofErr w:type="spellStart"/>
+      <w:r>
+        <w:rPr>
+          <w:rFonts w:asciiTheme="majorBidi" w:eastAsia="TwCenMT-Bold" w:hAnsiTheme="majorBidi" w:cstheme="majorBidi"/>
+          <w:color w:val="000000"/>
+          <w:sz w:val="28"/>
+          <w:szCs w:val="28"/>
+          <w:lang w:eastAsia="zh-CN"/>
+        </w:rPr>
+        <w:t>monnem</w:t>
+      </w:r>
+      <w:proofErr w:type="spellEnd"/>
     </w:p>
     <w:p>
       <w:pPr>
@@ -700,8 +736,20 @@
           <w:szCs w:val="28"/>
           <w:lang w:eastAsia="zh-CN"/>
         </w:rPr>
-        <w:t>Mohammed Abdallah Abdel-salam</w:t>
-      </w:r>
+        <w:t>Mohammed Abdallah Abdel-</w:t>
+      </w:r>
+      <w:proofErr w:type="spellStart"/>
+      <w:r>
+        <w:rPr>
+          <w:rFonts w:asciiTheme="majorBidi" w:eastAsia="TwCenMT-Bold" w:hAnsiTheme="majorBidi" w:cstheme="majorBidi"/>
+          <w:color w:val="000000"/>
+          <w:sz w:val="28"/>
+          <w:szCs w:val="28"/>
+          <w:lang w:eastAsia="zh-CN"/>
+        </w:rPr>
+        <w:t>salam</w:t>
+      </w:r>
+      <w:proofErr w:type="spellEnd"/>
     </w:p>
     <w:p>
       <w:pPr>
@@ -5145,6 +5193,15 @@
         </w:rPr>
         <w:br/>
       </w:r>
+    </w:p>
+    <w:p>
+      <w:pPr>
+        <w:pStyle w:val="BlockText"/>
+        <w:ind w:left="0"/>
+        <w:rPr>
+          <w:lang w:val="en-US" w:eastAsia="en-GB"/>
+        </w:rPr>
+      </w:pPr>
     </w:p>
     <w:sectPr>
       <w:pgSz w:w="11906" w:h="16838"/>

</xml_diff>